<commit_message>
Commit at 15:09:12.28  01.12.2023 - doc
</commit_message>
<xml_diff>
--- a/2_Abstract/Modello Abstract.docx
+++ b/2_Abstract/Modello Abstract.docx
@@ -200,8 +200,6 @@
         </w:rPr>
         <w:t>5</w:t>
       </w:r>
-      <w:bookmarkStart w:id="2" w:name="_GoBack"/>
-      <w:bookmarkEnd w:id="2"/>
       <w:r>
         <w:rPr>
           <w:iCs/>
@@ -231,6 +229,7 @@
           <w:numId w:val="0"/>
         </w:numPr>
         <w:ind w:left="576" w:hanging="576"/>
+        <w:jc w:val="both"/>
         <w:rPr>
           <w:i w:val="0"/>
           <w:iCs/>
@@ -279,21 +278,6 @@
     <w:p>
       <w:pPr>
         <w:jc w:val="both"/>
-        <w:rPr>
-          <w:szCs w:val="14"/>
-          <w:lang w:val="it-IT"/>
-        </w:rPr>
-      </w:pPr>
-      <w:r>
-        <w:rPr>
-          <w:szCs w:val="14"/>
-          <w:lang w:val="it-IT"/>
-        </w:rPr>
-        <w:t xml:space="preserve">Per questo ho deciso di creare un’applicazione web accessibile a chiunque abbia un computer con un browser e connessione a internet. </w:t>
-      </w:r>
-    </w:p>
-    <w:p>
-      <w:pPr>
         <w:rPr>
           <w:i/>
           <w:iCs/>
@@ -310,6 +294,7 @@
           <w:numId w:val="0"/>
         </w:numPr>
         <w:ind w:left="576" w:hanging="576"/>
+        <w:jc w:val="both"/>
         <w:rPr>
           <w:i w:val="0"/>
           <w:iCs/>
@@ -327,18 +312,68 @@
     </w:p>
     <w:p>
       <w:pPr>
+        <w:jc w:val="both"/>
         <w:rPr>
           <w:szCs w:val="14"/>
           <w:lang w:val="it-IT"/>
         </w:rPr>
       </w:pPr>
-      <w:bookmarkStart w:id="3" w:name="OLE_LINK3"/>
-      <w:bookmarkStart w:id="4" w:name="OLE_LINK4"/>
+      <w:bookmarkStart w:id="2" w:name="OLE_LINK3"/>
+      <w:bookmarkStart w:id="3" w:name="OLE_LINK4"/>
     </w:p>
+    <w:bookmarkEnd w:id="2"/>
     <w:bookmarkEnd w:id="3"/>
-    <w:bookmarkEnd w:id="4"/>
     <w:p>
       <w:pPr>
+        <w:jc w:val="both"/>
+        <w:rPr>
+          <w:szCs w:val="14"/>
+          <w:lang w:val="it-IT"/>
+        </w:rPr>
+      </w:pPr>
+      <w:r>
+        <w:rPr>
+          <w:szCs w:val="14"/>
+          <w:lang w:val="it-IT"/>
+        </w:rPr>
+        <w:t xml:space="preserve">Per questo ho deciso di creare un’applicazione web accessibile a chiunque abbia un computer con un browser e connessione a internet. </w:t>
+      </w:r>
+    </w:p>
+    <w:p>
+      <w:pPr>
+        <w:jc w:val="both"/>
+        <w:rPr>
+          <w:lang w:val="it-IT"/>
+        </w:rPr>
+      </w:pPr>
+      <w:r>
+        <w:rPr>
+          <w:lang w:val="it-IT"/>
+        </w:rPr>
+        <w:t xml:space="preserve">Per far si che sia intuitivo ho puntato a creare </w:t>
+      </w:r>
+      <w:r>
+        <w:rPr>
+          <w:lang w:val="it-IT"/>
+        </w:rPr>
+        <w:t>un’interfaccia</w:t>
+      </w:r>
+      <w:r>
+        <w:rPr>
+          <w:lang w:val="it-IT"/>
+        </w:rPr>
+        <w:t xml:space="preserve"> grafica intuitiva</w:t>
+      </w:r>
+      <w:r>
+        <w:rPr>
+          <w:lang w:val="it-IT"/>
+        </w:rPr>
+        <w:t xml:space="preserve"> e minimalista. Per questo ho deciso di usare Bootstrap che fornisce già componenti HTML facili e intuitivi da usare per un utente senza conoscenze tecniche.    </w:t>
+      </w:r>
+    </w:p>
+    <w:p>
+      <w:pPr>
+        <w:jc w:val="both"/>
         <w:rPr>
           <w:lang w:val="it-IT"/>
         </w:rPr>
@@ -352,6 +387,7 @@
           <w:numId w:val="0"/>
         </w:numPr>
         <w:ind w:left="576" w:hanging="576"/>
+        <w:jc w:val="both"/>
         <w:rPr>
           <w:i w:val="0"/>
           <w:iCs/>
@@ -369,14 +405,7 @@
     </w:p>
     <w:p>
       <w:pPr>
-        <w:rPr>
-          <w:i/>
-          <w:lang w:val="it-IT"/>
-        </w:rPr>
-      </w:pPr>
-    </w:p>
-    <w:p>
-      <w:pPr>
+        <w:jc w:val="both"/>
         <w:rPr>
           <w:lang w:val="it-IT"/>
         </w:rPr>
@@ -385,258 +414,38 @@
         <w:rPr>
           <w:lang w:val="it-IT"/>
         </w:rPr>
-        <w:t xml:space="preserve">Breve analisi dei risultati ottenuti (obiettivi raggiunti, …), </w:t>
-      </w:r>
-      <w:r>
-        <w:rPr>
-          <w:lang w:val="it-IT"/>
-        </w:rPr>
-        <w:t>…</w:t>
+        <w:t xml:space="preserve">Questo applicativo è realizzato da zero utilizzando i principali linguaggi web (HTML, CSS e JavaScript) e tramite bootstrap. </w:t>
       </w:r>
     </w:p>
     <w:p>
       <w:pPr>
-        <w:rPr>
-          <w:lang w:val="it-IT"/>
-        </w:rPr>
-      </w:pPr>
-    </w:p>
-    <w:p>
-      <w:pPr>
-        <w:rPr>
-          <w:lang w:val="it-IT"/>
-        </w:rPr>
-      </w:pPr>
-    </w:p>
-    <w:p>
-      <w:pPr>
-        <w:rPr>
-          <w:lang w:val="it-IT"/>
-        </w:rPr>
-      </w:pPr>
-    </w:p>
-    <w:p>
-      <w:pPr>
-        <w:rPr>
-          <w:lang w:val="it-IT"/>
-        </w:rPr>
-      </w:pPr>
-    </w:p>
-    <w:p>
-      <w:pPr>
-        <w:rPr>
-          <w:lang w:val="it-IT"/>
-        </w:rPr>
-      </w:pPr>
-    </w:p>
-    <w:p>
-      <w:pPr>
-        <w:rPr>
-          <w:lang w:val="it-IT"/>
-        </w:rPr>
-      </w:pPr>
-    </w:p>
-    <w:p>
-      <w:pPr>
-        <w:rPr>
-          <w:lang w:val="it-IT"/>
-        </w:rPr>
-      </w:pPr>
-    </w:p>
-    <w:p>
-      <w:pPr>
-        <w:rPr>
-          <w:lang w:val="it-IT"/>
-        </w:rPr>
-      </w:pPr>
-    </w:p>
-    <w:p>
-      <w:pPr>
-        <w:rPr>
-          <w:lang w:val="it-IT"/>
-        </w:rPr>
-      </w:pPr>
-    </w:p>
-    <w:p>
-      <w:pPr>
-        <w:rPr>
-          <w:lang w:val="it-IT"/>
-        </w:rPr>
-      </w:pPr>
-    </w:p>
-    <w:p>
-      <w:pPr>
-        <w:rPr>
-          <w:lang w:val="it-IT"/>
-        </w:rPr>
-      </w:pPr>
-    </w:p>
-    <w:p>
-      <w:pPr>
-        <w:rPr>
-          <w:lang w:val="it-IT"/>
-        </w:rPr>
-      </w:pPr>
-    </w:p>
-    <w:p>
-      <w:pPr>
-        <w:rPr>
-          <w:lang w:val="it-IT"/>
-        </w:rPr>
-      </w:pPr>
-    </w:p>
-    <w:p>
-      <w:pPr>
-        <w:rPr>
-          <w:lang w:val="it-IT"/>
-        </w:rPr>
-      </w:pPr>
-    </w:p>
-    <w:p>
-      <w:pPr>
-        <w:rPr>
-          <w:lang w:val="it-IT"/>
-        </w:rPr>
-      </w:pPr>
-    </w:p>
-    <w:p>
-      <w:pPr>
-        <w:rPr>
-          <w:lang w:val="it-IT"/>
-        </w:rPr>
-      </w:pPr>
-    </w:p>
-    <w:p>
-      <w:pPr>
-        <w:rPr>
-          <w:lang w:val="it-IT"/>
-        </w:rPr>
-      </w:pPr>
-    </w:p>
-    <w:p>
-      <w:pPr>
-        <w:rPr>
-          <w:lang w:val="it-IT"/>
-        </w:rPr>
-      </w:pPr>
-    </w:p>
-    <w:p>
-      <w:pPr>
-        <w:rPr>
-          <w:lang w:val="it-IT"/>
-        </w:rPr>
-      </w:pPr>
-    </w:p>
-    <w:p>
-      <w:pPr>
-        <w:rPr>
-          <w:lang w:val="it-IT"/>
-        </w:rPr>
-      </w:pPr>
-    </w:p>
-    <w:p>
-      <w:pPr>
-        <w:rPr>
-          <w:lang w:val="it-IT"/>
-        </w:rPr>
-      </w:pPr>
-    </w:p>
-    <w:p>
-      <w:pPr>
-        <w:rPr>
-          <w:lang w:val="it-IT"/>
-        </w:rPr>
-      </w:pPr>
-    </w:p>
-    <w:p>
-      <w:pPr>
-        <w:rPr>
-          <w:lang w:val="it-IT"/>
-        </w:rPr>
-      </w:pPr>
-    </w:p>
-    <w:p>
-      <w:pPr>
-        <w:rPr>
-          <w:lang w:val="it-IT"/>
-        </w:rPr>
-      </w:pPr>
-    </w:p>
-    <w:p>
-      <w:pPr>
-        <w:rPr>
-          <w:bCs/>
-          <w:i/>
-          <w:sz w:val="20"/>
+        <w:jc w:val="both"/>
+        <w:rPr>
           <w:lang w:val="it-IT"/>
         </w:rPr>
       </w:pPr>
       <w:r>
         <w:rPr>
-          <w:bCs/>
-          <w:i/>
-          <w:sz w:val="20"/>
-          <w:lang w:val="it-IT"/>
-        </w:rPr>
-        <w:t>Tutte le parti in corsivo sono lì per aiutare a capire cosa mettere in questa parte del documento. Non hanno quindi nessun motivo per essere presenti nel documento finale</w:t>
-      </w:r>
-      <w:r>
-        <w:rPr>
-          <w:bCs/>
-          <w:i/>
-          <w:sz w:val="20"/>
-          <w:lang w:val="it-IT"/>
-        </w:rPr>
-        <w:t>, ma sostituite con il testo necessario</w:t>
-      </w:r>
-      <w:r>
-        <w:rPr>
-          <w:bCs/>
-          <w:i/>
-          <w:sz w:val="20"/>
-          <w:lang w:val="it-IT"/>
-        </w:rPr>
-        <w:t>.</w:t>
+          <w:lang w:val="it-IT"/>
+        </w:rPr>
+        <w:t>Per la realizzazione ho dovuto usare le conoscenze ottenute in tre anni di scuola.</w:t>
       </w:r>
     </w:p>
     <w:p>
       <w:pPr>
-        <w:rPr>
-          <w:bCs/>
-          <w:i/>
-          <w:sz w:val="20"/>
+        <w:jc w:val="both"/>
+        <w:rPr>
           <w:lang w:val="it-IT"/>
         </w:rPr>
       </w:pPr>
       <w:r>
         <w:rPr>
-          <w:bCs/>
-          <w:i/>
-          <w:sz w:val="20"/>
-          <w:lang w:val="it-IT"/>
-        </w:rPr>
-        <w:lastRenderedPageBreak/>
-        <w:t>Utilizzo di un linguaggio tecnico, destinato ad un pubblico di professionisti del settore.</w:t>
+          <w:lang w:val="it-IT"/>
+        </w:rPr>
+        <w:t>Grazie a questi elementi ne è uscito un applicativo web accessibile a tutti per creare immagini a puntini, cosa che prima non esisteva.</w:t>
       </w:r>
-    </w:p>
-    <w:p>
-      <w:pPr>
-        <w:rPr>
-          <w:bCs/>
-          <w:i/>
-          <w:sz w:val="20"/>
-          <w:lang w:val="it-IT"/>
-        </w:rPr>
-      </w:pPr>
-      <w:r>
-        <w:rPr>
-          <w:bCs/>
-          <w:i/>
-          <w:sz w:val="20"/>
-          <w:lang w:val="it-IT"/>
-        </w:rPr>
-        <w:t>L’abstract non deve contenere elementi grafici ed avere una lunghezza massima di 1 pagina (vedi criterio di valutazione B1).</w:t>
-      </w:r>
+      <w:bookmarkStart w:id="4" w:name="_GoBack"/>
+      <w:bookmarkEnd w:id="4"/>
     </w:p>
     <w:sectPr>
       <w:headerReference w:type="default" r:id="rId7"/>
@@ -800,47 +609,7 @@
         <w:szCs w:val="16"/>
         <w:lang w:val="it-IT"/>
       </w:rPr>
-      <w:t>0</w:t>
-    </w:r>
-    <w:r>
-      <w:rPr>
-        <w:sz w:val="16"/>
-        <w:szCs w:val="16"/>
-        <w:lang w:val="it-IT"/>
-      </w:rPr>
-      <w:t>5</w:t>
-    </w:r>
-    <w:r>
-      <w:rPr>
-        <w:sz w:val="16"/>
-        <w:szCs w:val="16"/>
-        <w:lang w:val="it-IT"/>
-      </w:rPr>
-      <w:t>0</w:t>
-    </w:r>
-    <w:r>
-      <w:rPr>
-        <w:sz w:val="16"/>
-        <w:szCs w:val="16"/>
-        <w:lang w:val="it-IT"/>
-      </w:rPr>
-      <w:t>2</w:t>
-    </w:r>
-    <w:r>
-      <w:rPr>
-        <w:sz w:val="16"/>
-        <w:szCs w:val="16"/>
-        <w:lang w:val="it-IT"/>
-      </w:rPr>
-      <w:t>2</w:t>
-    </w:r>
-    <w:r>
-      <w:rPr>
-        <w:sz w:val="16"/>
-        <w:szCs w:val="16"/>
-        <w:lang w:val="it-IT"/>
-      </w:rPr>
-      <w:t>1</w:t>
+      <w:t>01.12.2023</w:t>
     </w:r>
   </w:p>
 </w:ftr>
@@ -1180,17 +949,7 @@
         <w:lang w:val="it-IT"/>
       </w:rPr>
       <w:tab/>
-      <w:t>L</w:t>
-    </w:r>
-    <w:r>
-      <w:rPr>
-        <w:rFonts w:cs="Arial"/>
-        <w:b/>
-        <w:bCs/>
-        <w:szCs w:val="24"/>
-        <w:lang w:val="it-IT"/>
-      </w:rPr>
-      <w:t>PI</w:t>
+      <w:t>Progetto 1° semestre</w:t>
     </w:r>
   </w:p>
   <w:p>

</xml_diff>